<commit_message>
Se sube de nuevo tipos de prueba
</commit_message>
<xml_diff>
--- a/Documentos proyecto San Ambiente/Fase1/TIPOS DE PRUEBA.docx
+++ b/Documentos proyecto San Ambiente/Fase1/TIPOS DE PRUEBA.docx
@@ -34,8 +34,10 @@
         <w:rPr>
           <w:rFonts w:ascii="Arial" w:hAnsi="Arial" w:cs="Arial"/>
         </w:rPr>
-        <w:t xml:space="preserve">Para la evaluación de componentes se elaboró una tabla dividiendo los módulos que serán sometidos a pruebas, especificando que métodos de la aplicación serán evaluados y que tipo de pruebas se realizarán. </w:t>
+        <w:t>Para la evaluación de componentes se elaboró una tabla dividiendo los módulos que serán sometidos a pruebas, especificando que métodos de la aplicación serán evaluados y que tipo de pruebas se realizarán</w:t>
       </w:r>
+      <w:bookmarkStart w:id="0" w:name="_GoBack"/>
+      <w:bookmarkEnd w:id="0"/>
     </w:p>
     <w:p>
       <w:pPr>
@@ -62,8 +64,6 @@
           <w:rFonts w:ascii="Arial" w:hAnsi="Arial" w:cs="Arial"/>
         </w:rPr>
       </w:pPr>
-      <w:bookmarkStart w:id="0" w:name="_GoBack"/>
-      <w:bookmarkEnd w:id="0"/>
       <w:r>
         <w:rPr>
           <w:rFonts w:ascii="Arial" w:hAnsi="Arial" w:cs="Arial"/>
@@ -1997,25 +1997,7 @@
                 <w:sz w:val="22"/>
                 <w:szCs w:val="22"/>
               </w:rPr>
-              <w:t xml:space="preserve">Se probarán los métodos de clases, por ejemplo: métodos </w:t>
-            </w:r>
-            <w:proofErr w:type="spellStart"/>
-            <w:r>
-              <w:rPr>
-                <w:rFonts w:asciiTheme="minorHAnsi" w:hAnsiTheme="minorHAnsi" w:cs="Calibri"/>
-                <w:sz w:val="22"/>
-                <w:szCs w:val="22"/>
-              </w:rPr>
-              <w:t>get</w:t>
-            </w:r>
-            <w:proofErr w:type="spellEnd"/>
-            <w:r>
-              <w:rPr>
-                <w:rFonts w:asciiTheme="minorHAnsi" w:hAnsiTheme="minorHAnsi" w:cs="Calibri"/>
-                <w:sz w:val="22"/>
-                <w:szCs w:val="22"/>
-              </w:rPr>
-              <w:t xml:space="preserve">/set, se realizarán pruebas en las líneas de código validando que el método codificado reciba y entregue valores correctos e incorrectos. </w:t>
+              <w:t xml:space="preserve">Se probarán los métodos de clases, por ejemplo: métodos get/set, se realizarán pruebas en las líneas de código validando que el método codificado reciba y entregue valores correctos e incorrectos. </w:t>
             </w:r>
           </w:p>
           <w:p>
@@ -2642,25 +2624,7 @@
                 <w:sz w:val="22"/>
                 <w:szCs w:val="22"/>
               </w:rPr>
-              <w:t xml:space="preserve">Se probará el comportamiento del aplicativo a las consultas realizadas, con la herramienta </w:t>
-            </w:r>
-            <w:proofErr w:type="spellStart"/>
-            <w:r>
-              <w:rPr>
-                <w:rFonts w:asciiTheme="minorHAnsi" w:hAnsiTheme="minorHAnsi" w:cs="Calibri"/>
-                <w:sz w:val="22"/>
-                <w:szCs w:val="22"/>
-              </w:rPr>
-              <w:t>Jmeter</w:t>
-            </w:r>
-            <w:proofErr w:type="spellEnd"/>
-            <w:r>
-              <w:rPr>
-                <w:rFonts w:asciiTheme="minorHAnsi" w:hAnsiTheme="minorHAnsi" w:cs="Calibri"/>
-                <w:sz w:val="22"/>
-                <w:szCs w:val="22"/>
-              </w:rPr>
-              <w:t xml:space="preserve"> se simulará la consulta de múltiples usuarios a la base de datos.</w:t>
+              <w:t>Se probará el comportamiento del aplicativo a las consultas realizadas, con la herramienta Jmeter se simulará la consulta de múltiples usuarios a la base de datos.</w:t>
             </w:r>
           </w:p>
         </w:tc>
@@ -2811,20 +2775,8 @@
                 <w:sz w:val="22"/>
                 <w:szCs w:val="22"/>
               </w:rPr>
-              <w:t>-</w:t>
-            </w:r>
-            <w:proofErr w:type="spellStart"/>
-            <w:r>
-              <w:rPr>
-                <w:rFonts w:asciiTheme="minorHAnsi" w:hAnsiTheme="minorHAnsi" w:cs="Calibri"/>
-                <w:b/>
-                <w:bCs/>
-                <w:sz w:val="22"/>
-                <w:szCs w:val="22"/>
-              </w:rPr>
-              <w:t>Login</w:t>
-            </w:r>
-            <w:proofErr w:type="spellEnd"/>
+              <w:t>-Login</w:t>
+            </w:r>
           </w:p>
         </w:tc>
         <w:tc>
@@ -3154,7 +3106,7 @@
       </w:pPr>
     </w:pPrDefault>
   </w:docDefaults>
-  <w:latentStyles w:defLockedState="0" w:defUIPriority="99" w:defSemiHidden="0" w:defUnhideWhenUsed="0" w:defQFormat="0" w:count="376">
+  <w:latentStyles w:defLockedState="0" w:defUIPriority="99" w:defSemiHidden="0" w:defUnhideWhenUsed="0" w:defQFormat="0" w:count="377">
     <w:lsdException w:name="Normal" w:uiPriority="0" w:qFormat="1"/>
     <w:lsdException w:name="heading 1" w:uiPriority="9" w:qFormat="1"/>
     <w:lsdException w:name="heading 2" w:semiHidden="1" w:uiPriority="9" w:unhideWhenUsed="1" w:qFormat="1"/>
@@ -3260,7 +3212,6 @@
     <w:lsdException w:name="HTML Sample" w:semiHidden="1" w:unhideWhenUsed="1"/>
     <w:lsdException w:name="HTML Typewriter" w:semiHidden="1" w:unhideWhenUsed="1"/>
     <w:lsdException w:name="HTML Variable" w:semiHidden="1" w:unhideWhenUsed="1"/>
-    <w:lsdException w:name="Normal Table" w:semiHidden="1" w:unhideWhenUsed="1"/>
     <w:lsdException w:name="annotation subject" w:semiHidden="1" w:unhideWhenUsed="1"/>
     <w:lsdException w:name="No List" w:semiHidden="1" w:unhideWhenUsed="1"/>
     <w:lsdException w:name="Outline List 1" w:semiHidden="1" w:unhideWhenUsed="1"/>
@@ -3307,10 +3258,8 @@
     <w:lsdException w:name="Table Subtle 2" w:semiHidden="1" w:unhideWhenUsed="1"/>
     <w:lsdException w:name="Table Web 1" w:semiHidden="1" w:unhideWhenUsed="1"/>
     <w:lsdException w:name="Table Web 2" w:semiHidden="1" w:unhideWhenUsed="1"/>
-    <w:lsdException w:name="Table Web 3" w:semiHidden="1" w:unhideWhenUsed="1"/>
     <w:lsdException w:name="Balloon Text" w:semiHidden="1" w:unhideWhenUsed="1"/>
     <w:lsdException w:name="Table Grid" w:uiPriority="39"/>
-    <w:lsdException w:name="Table Theme" w:semiHidden="1" w:unhideWhenUsed="1"/>
     <w:lsdException w:name="Placeholder Text" w:semiHidden="1"/>
     <w:lsdException w:name="No Spacing" w:uiPriority="1" w:qFormat="1"/>
     <w:lsdException w:name="Light Shading" w:uiPriority="60"/>
@@ -3531,6 +3480,7 @@
     <w:lsdException w:name="Hashtag" w:semiHidden="1" w:unhideWhenUsed="1"/>
     <w:lsdException w:name="Unresolved Mention" w:semiHidden="1" w:unhideWhenUsed="1"/>
     <w:lsdException w:name="Smart Link" w:semiHidden="1" w:unhideWhenUsed="1"/>
+    <w:lsdException w:name="Smart Link Error" w:semiHidden="1" w:unhideWhenUsed="1"/>
   </w:latentStyles>
   <w:style w:type="paragraph" w:default="1" w:styleId="Normal">
     <w:name w:val="Normal"/>
@@ -3564,6 +3514,7 @@
   <w:style w:type="character" w:default="1" w:styleId="Fuentedeprrafopredeter">
     <w:name w:val="Default Paragraph Font"/>
     <w:uiPriority w:val="1"/>
+    <w:semiHidden/>
     <w:unhideWhenUsed/>
   </w:style>
   <w:style w:type="table" w:default="1" w:styleId="Tablanormal">

</xml_diff>